<commit_message>
save modification in maxsense
</commit_message>
<xml_diff>
--- a/planning/Apollo EM planner Summary.docx
+++ b/planning/Apollo EM planner Summary.docx
@@ -2335,7 +2335,133 @@
           <w:rFonts w:hint="default"/>
           <w:lang w:val="en"/>
         </w:rPr>
-        <w:t>每个点都与上一时刻有可能到达当前点的点进行连线，每条线都有一个cost，包含以下几方面：①在t时刻、s距离上，当前点是否处于障碍物的投影中，如有碰撞，则cost为+Inf；②连线是否穿过障碍物的投影，如有则cost为+Inf；③连线的acc是否超限值，acc = (S(k+1) + S(k-1) - 2*S(k))/t^2；④速度cost，超过限速或不达到限速均有cost，与速度差的绝对值成正比；⑤加速度cost，与加速度平方成正比；⑥jerk cost，与jerk平方成正比。</w:t>
+        <w:t>每个点都与上一时刻有可能到达当前点的点进行连线，每条线都有一个cost，包含以下几方面：</w:t>
+      </w:r>
+    </w:p>
+    <w:p>
+      <w:pPr>
+        <w:numPr>
+          <w:ilvl w:val="0"/>
+          <w:numId w:val="0"/>
+        </w:numPr>
+        <w:ind w:leftChars="0"/>
+        <w:jc w:val="both"/>
+        <w:rPr>
+          <w:rFonts w:hint="default"/>
+          <w:lang w:val="en"/>
+        </w:rPr>
+      </w:pPr>
+      <w:r>
+        <w:rPr>
+          <w:rFonts w:hint="default"/>
+          <w:lang w:val="en"/>
+        </w:rPr>
+        <w:t>①在t时刻、s距离上，当前点是否处于障碍物的投影中，如有碰撞，则cost为+Inf；</w:t>
+      </w:r>
+    </w:p>
+    <w:p>
+      <w:pPr>
+        <w:numPr>
+          <w:ilvl w:val="0"/>
+          <w:numId w:val="0"/>
+        </w:numPr>
+        <w:ind w:leftChars="0"/>
+        <w:jc w:val="both"/>
+        <w:rPr>
+          <w:rFonts w:hint="default"/>
+          <w:lang w:val="en"/>
+        </w:rPr>
+      </w:pPr>
+      <w:r>
+        <w:rPr>
+          <w:rFonts w:hint="default"/>
+          <w:lang w:val="en"/>
+        </w:rPr>
+        <w:t>②连线是否穿过障碍物的投影，如有则cost为+Inf；</w:t>
+      </w:r>
+    </w:p>
+    <w:p>
+      <w:pPr>
+        <w:numPr>
+          <w:ilvl w:val="0"/>
+          <w:numId w:val="0"/>
+        </w:numPr>
+        <w:ind w:leftChars="0"/>
+        <w:jc w:val="both"/>
+        <w:rPr>
+          <w:rFonts w:hint="default"/>
+          <w:lang w:val="en"/>
+        </w:rPr>
+      </w:pPr>
+      <w:r>
+        <w:rPr>
+          <w:rFonts w:hint="default"/>
+          <w:lang w:val="en"/>
+        </w:rPr>
+        <w:t>③连线的acc是否超限值，acc = (S(k+1) + S(k-1) - 2*S(k))/t^2；</w:t>
+      </w:r>
+    </w:p>
+    <w:p>
+      <w:pPr>
+        <w:numPr>
+          <w:ilvl w:val="0"/>
+          <w:numId w:val="0"/>
+        </w:numPr>
+        <w:ind w:leftChars="0"/>
+        <w:jc w:val="both"/>
+        <w:rPr>
+          <w:rFonts w:hint="default"/>
+          <w:lang w:val="en"/>
+        </w:rPr>
+      </w:pPr>
+      <w:r>
+        <w:rPr>
+          <w:rFonts w:hint="default"/>
+          <w:lang w:val="en"/>
+        </w:rPr>
+        <w:t>④速度cost，超过限速或不达到限速均有cost，与速度差的绝对值成正比；</w:t>
+      </w:r>
+    </w:p>
+    <w:p>
+      <w:pPr>
+        <w:numPr>
+          <w:ilvl w:val="0"/>
+          <w:numId w:val="0"/>
+        </w:numPr>
+        <w:ind w:leftChars="0"/>
+        <w:jc w:val="both"/>
+        <w:rPr>
+          <w:rFonts w:hint="default"/>
+          <w:lang w:val="en"/>
+        </w:rPr>
+      </w:pPr>
+      <w:r>
+        <w:rPr>
+          <w:rFonts w:hint="default"/>
+          <w:lang w:val="en"/>
+        </w:rPr>
+        <w:t>⑤加速度cost，与加速度平方成正比；</w:t>
+      </w:r>
+    </w:p>
+    <w:p>
+      <w:pPr>
+        <w:numPr>
+          <w:ilvl w:val="0"/>
+          <w:numId w:val="0"/>
+        </w:numPr>
+        <w:ind w:leftChars="0"/>
+        <w:jc w:val="both"/>
+        <w:rPr>
+          <w:rFonts w:hint="default"/>
+          <w:lang w:val="en"/>
+        </w:rPr>
+      </w:pPr>
+      <w:r>
+        <w:rPr>
+          <w:rFonts w:hint="default"/>
+          <w:lang w:val="en"/>
+        </w:rPr>
+        <w:t>⑥jerk cost，与jerk平方成正比。</w:t>
       </w:r>
     </w:p>
     <w:p>
@@ -3294,15 +3420,740 @@
           <w:ilvl w:val="0"/>
           <w:numId w:val="0"/>
         </w:numPr>
-        <w:ind w:leftChars="0"/>
-        <w:jc w:val="both"/>
-        <w:rPr>
-          <w:rFonts w:hint="default"/>
-          <w:lang w:val="en"/>
-        </w:rPr>
-      </w:pPr>
+        <w:jc w:val="center"/>
+      </w:pPr>
+      <w:r>
+        <w:drawing>
+          <wp:inline distT="0" distB="0" distL="114300" distR="114300">
+            <wp:extent cx="1045845" cy="198120"/>
+            <wp:effectExtent l="0" t="0" r="1905" b="11430"/>
+            <wp:docPr id="27" name="Picture 4"/>
+            <wp:cNvGraphicFramePr>
+              <a:graphicFrameLocks xmlns:a="http://schemas.openxmlformats.org/drawingml/2006/main" noChangeAspect="1"/>
+            </wp:cNvGraphicFramePr>
+            <a:graphic xmlns:a="http://schemas.openxmlformats.org/drawingml/2006/main">
+              <a:graphicData uri="http://schemas.openxmlformats.org/drawingml/2006/picture">
+                <pic:pic xmlns:pic="http://schemas.openxmlformats.org/drawingml/2006/picture">
+                  <pic:nvPicPr>
+                    <pic:cNvPr id="27" name="Picture 4"/>
+                    <pic:cNvPicPr>
+                      <a:picLocks noChangeAspect="1"/>
+                    </pic:cNvPicPr>
+                  </pic:nvPicPr>
+                  <pic:blipFill>
+                    <a:blip r:embed="rId30"/>
+                    <a:stretch>
+                      <a:fillRect/>
+                    </a:stretch>
+                  </pic:blipFill>
+                  <pic:spPr>
+                    <a:xfrm>
+                      <a:off x="0" y="0"/>
+                      <a:ext cx="1045845" cy="198120"/>
+                    </a:xfrm>
+                    <a:prstGeom prst="rect">
+                      <a:avLst/>
+                    </a:prstGeom>
+                    <a:noFill/>
+                    <a:ln>
+                      <a:noFill/>
+                    </a:ln>
+                  </pic:spPr>
+                </pic:pic>
+              </a:graphicData>
+            </a:graphic>
+          </wp:inline>
+        </w:drawing>
+      </w:r>
+    </w:p>
+    <w:p>
+      <w:pPr>
+        <w:numPr>
+          <w:ilvl w:val="0"/>
+          <w:numId w:val="0"/>
+        </w:numPr>
+        <w:jc w:val="both"/>
+        <w:rPr>
+          <w:rFonts w:hint="default"/>
+          <w:lang w:val="en"/>
+        </w:rPr>
+      </w:pPr>
+      <w:r>
+        <w:rPr>
+          <w:rFonts w:hint="default"/>
+          <w:lang w:val="en"/>
+        </w:rPr>
+        <w:t>即有：</w:t>
+      </w:r>
+    </w:p>
+    <w:p>
+      <w:pPr>
+        <w:numPr>
+          <w:ilvl w:val="0"/>
+          <w:numId w:val="0"/>
+        </w:numPr>
+        <w:jc w:val="center"/>
+        <w:rPr>
+          <w:rFonts w:hint="default"/>
+          <w:lang w:val="en"/>
+        </w:rPr>
+      </w:pPr>
+    </w:p>
+    <w:p>
+      <w:pPr>
+        <w:numPr>
+          <w:ilvl w:val="0"/>
+          <w:numId w:val="0"/>
+        </w:numPr>
+        <w:ind w:leftChars="0"/>
+        <w:jc w:val="center"/>
+      </w:pPr>
+      <w:r>
+        <w:drawing>
+          <wp:inline distT="0" distB="0" distL="114300" distR="114300">
+            <wp:extent cx="3812540" cy="1895475"/>
+            <wp:effectExtent l="0" t="0" r="16510" b="9525"/>
+            <wp:docPr id="28" name="Picture 5"/>
+            <wp:cNvGraphicFramePr>
+              <a:graphicFrameLocks xmlns:a="http://schemas.openxmlformats.org/drawingml/2006/main" noChangeAspect="1"/>
+            </wp:cNvGraphicFramePr>
+            <a:graphic xmlns:a="http://schemas.openxmlformats.org/drawingml/2006/main">
+              <a:graphicData uri="http://schemas.openxmlformats.org/drawingml/2006/picture">
+                <pic:pic xmlns:pic="http://schemas.openxmlformats.org/drawingml/2006/picture">
+                  <pic:nvPicPr>
+                    <pic:cNvPr id="28" name="Picture 5"/>
+                    <pic:cNvPicPr>
+                      <a:picLocks noChangeAspect="1"/>
+                    </pic:cNvPicPr>
+                  </pic:nvPicPr>
+                  <pic:blipFill>
+                    <a:blip r:embed="rId31"/>
+                    <a:stretch>
+                      <a:fillRect/>
+                    </a:stretch>
+                  </pic:blipFill>
+                  <pic:spPr>
+                    <a:xfrm>
+                      <a:off x="0" y="0"/>
+                      <a:ext cx="3812540" cy="1895475"/>
+                    </a:xfrm>
+                    <a:prstGeom prst="rect">
+                      <a:avLst/>
+                    </a:prstGeom>
+                    <a:noFill/>
+                    <a:ln>
+                      <a:noFill/>
+                    </a:ln>
+                  </pic:spPr>
+                </pic:pic>
+              </a:graphicData>
+            </a:graphic>
+          </wp:inline>
+        </w:drawing>
+      </w:r>
+    </w:p>
+    <w:p>
+      <w:pPr>
+        <w:numPr>
+          <w:ilvl w:val="0"/>
+          <w:numId w:val="0"/>
+        </w:numPr>
+        <w:ind w:leftChars="0"/>
+        <w:jc w:val="both"/>
+        <w:rPr>
+          <w:lang w:val="en"/>
+        </w:rPr>
+      </w:pPr>
+      <w:r>
+        <w:rPr>
+          <w:lang w:val="en"/>
+        </w:rPr>
+        <w:t>其中，</w:t>
+      </w:r>
+      <w:r>
+        <w:rPr>
+          <w:rFonts w:hint="default"/>
+          <w:lang w:val="en"/>
+        </w:rPr>
+        <w:t>t0 = 0，</w:t>
+      </w:r>
+      <w:r>
+        <w:rPr>
+          <w:lang w:val="en"/>
+        </w:rPr>
+        <w:t>类似地，还有：</w:t>
+      </w:r>
+    </w:p>
+    <w:p>
+      <w:pPr>
+        <w:numPr>
+          <w:ilvl w:val="0"/>
+          <w:numId w:val="0"/>
+        </w:numPr>
+        <w:ind w:leftChars="0"/>
+        <w:jc w:val="center"/>
+      </w:pPr>
+      <w:r>
+        <w:drawing>
+          <wp:inline distT="0" distB="0" distL="114300" distR="114300">
+            <wp:extent cx="3353435" cy="242570"/>
+            <wp:effectExtent l="0" t="0" r="18415" b="4445"/>
+            <wp:docPr id="34" name="Picture 6"/>
+            <wp:cNvGraphicFramePr>
+              <a:graphicFrameLocks xmlns:a="http://schemas.openxmlformats.org/drawingml/2006/main" noChangeAspect="1"/>
+            </wp:cNvGraphicFramePr>
+            <a:graphic xmlns:a="http://schemas.openxmlformats.org/drawingml/2006/main">
+              <a:graphicData uri="http://schemas.openxmlformats.org/drawingml/2006/picture">
+                <pic:pic xmlns:pic="http://schemas.openxmlformats.org/drawingml/2006/picture">
+                  <pic:nvPicPr>
+                    <pic:cNvPr id="34" name="Picture 6"/>
+                    <pic:cNvPicPr>
+                      <a:picLocks noChangeAspect="1"/>
+                    </pic:cNvPicPr>
+                  </pic:nvPicPr>
+                  <pic:blipFill>
+                    <a:blip r:embed="rId32"/>
+                    <a:stretch>
+                      <a:fillRect/>
+                    </a:stretch>
+                  </pic:blipFill>
+                  <pic:spPr>
+                    <a:xfrm>
+                      <a:off x="0" y="0"/>
+                      <a:ext cx="3353435" cy="242570"/>
+                    </a:xfrm>
+                    <a:prstGeom prst="rect">
+                      <a:avLst/>
+                    </a:prstGeom>
+                    <a:noFill/>
+                    <a:ln>
+                      <a:noFill/>
+                    </a:ln>
+                  </pic:spPr>
+                </pic:pic>
+              </a:graphicData>
+            </a:graphic>
+          </wp:inline>
+        </w:drawing>
+      </w:r>
+    </w:p>
+    <w:p>
+      <w:pPr>
+        <w:numPr>
+          <w:ilvl w:val="0"/>
+          <w:numId w:val="0"/>
+        </w:numPr>
+        <w:ind w:leftChars="0"/>
+        <w:jc w:val="both"/>
+        <w:rPr>
+          <w:lang w:val="en"/>
+        </w:rPr>
+      </w:pPr>
+      <w:r>
+        <w:rPr>
+          <w:lang w:val="en"/>
+        </w:rPr>
+        <w:t>④边界约束（位置）</w:t>
+      </w:r>
+    </w:p>
+    <w:p>
+      <w:pPr>
+        <w:numPr>
+          <w:ilvl w:val="0"/>
+          <w:numId w:val="0"/>
+        </w:numPr>
+        <w:ind w:leftChars="0"/>
+        <w:jc w:val="both"/>
+        <w:rPr>
+          <w:rFonts w:hint="default"/>
+          <w:lang w:val="en"/>
+        </w:rPr>
+      </w:pPr>
+      <w:r>
+        <w:rPr>
+          <w:lang w:val="en"/>
+        </w:rPr>
+        <w:t>要求在</w:t>
+      </w:r>
+      <w:r>
+        <w:rPr>
+          <w:rFonts w:hint="default"/>
+          <w:lang w:val="en"/>
+        </w:rPr>
+        <w:t>s-t图上，ego不能和障碍物有重叠，该约束由函数包括GetSConstraintByTime()求出各个时刻的s上下界，然后通过AddBoundary()函数添加约束；约束作用在30个采样点上，速度和加速度约束也是如此：</w:t>
+      </w:r>
+    </w:p>
+    <w:p>
+      <w:pPr>
+        <w:numPr>
+          <w:ilvl w:val="0"/>
+          <w:numId w:val="0"/>
+        </w:numPr>
+        <w:ind w:leftChars="0"/>
+        <w:jc w:val="both"/>
+      </w:pPr>
+      <w:r>
+        <w:drawing>
+          <wp:inline distT="0" distB="0" distL="114300" distR="114300">
+            <wp:extent cx="2458720" cy="1064895"/>
+            <wp:effectExtent l="0" t="0" r="17780" b="1905"/>
+            <wp:docPr id="35" name="Picture 7"/>
+            <wp:cNvGraphicFramePr>
+              <a:graphicFrameLocks xmlns:a="http://schemas.openxmlformats.org/drawingml/2006/main" noChangeAspect="1"/>
+            </wp:cNvGraphicFramePr>
+            <a:graphic xmlns:a="http://schemas.openxmlformats.org/drawingml/2006/main">
+              <a:graphicData uri="http://schemas.openxmlformats.org/drawingml/2006/picture">
+                <pic:pic xmlns:pic="http://schemas.openxmlformats.org/drawingml/2006/picture">
+                  <pic:nvPicPr>
+                    <pic:cNvPr id="35" name="Picture 7"/>
+                    <pic:cNvPicPr>
+                      <a:picLocks noChangeAspect="1"/>
+                    </pic:cNvPicPr>
+                  </pic:nvPicPr>
+                  <pic:blipFill>
+                    <a:blip r:embed="rId33"/>
+                    <a:stretch>
+                      <a:fillRect/>
+                    </a:stretch>
+                  </pic:blipFill>
+                  <pic:spPr>
+                    <a:xfrm>
+                      <a:off x="0" y="0"/>
+                      <a:ext cx="2458720" cy="1064895"/>
+                    </a:xfrm>
+                    <a:prstGeom prst="rect">
+                      <a:avLst/>
+                    </a:prstGeom>
+                    <a:noFill/>
+                    <a:ln>
+                      <a:noFill/>
+                    </a:ln>
+                  </pic:spPr>
+                </pic:pic>
+              </a:graphicData>
+            </a:graphic>
+          </wp:inline>
+        </w:drawing>
+      </w:r>
+      <w:r>
+        <w:rPr>
+          <w:lang w:val="en"/>
+        </w:rPr>
+        <w:t>，</w:t>
+      </w:r>
+      <w:r>
+        <w:drawing>
+          <wp:inline distT="0" distB="0" distL="114300" distR="114300">
+            <wp:extent cx="2605405" cy="1053465"/>
+            <wp:effectExtent l="0" t="0" r="4445" b="13335"/>
+            <wp:docPr id="36" name="Picture 8"/>
+            <wp:cNvGraphicFramePr>
+              <a:graphicFrameLocks xmlns:a="http://schemas.openxmlformats.org/drawingml/2006/main" noChangeAspect="1"/>
+            </wp:cNvGraphicFramePr>
+            <a:graphic xmlns:a="http://schemas.openxmlformats.org/drawingml/2006/main">
+              <a:graphicData uri="http://schemas.openxmlformats.org/drawingml/2006/picture">
+                <pic:pic xmlns:pic="http://schemas.openxmlformats.org/drawingml/2006/picture">
+                  <pic:nvPicPr>
+                    <pic:cNvPr id="36" name="Picture 8"/>
+                    <pic:cNvPicPr>
+                      <a:picLocks noChangeAspect="1"/>
+                    </pic:cNvPicPr>
+                  </pic:nvPicPr>
+                  <pic:blipFill>
+                    <a:blip r:embed="rId34"/>
+                    <a:stretch>
+                      <a:fillRect/>
+                    </a:stretch>
+                  </pic:blipFill>
+                  <pic:spPr>
+                    <a:xfrm>
+                      <a:off x="0" y="0"/>
+                      <a:ext cx="2605405" cy="1053465"/>
+                    </a:xfrm>
+                    <a:prstGeom prst="rect">
+                      <a:avLst/>
+                    </a:prstGeom>
+                    <a:noFill/>
+                    <a:ln>
+                      <a:noFill/>
+                    </a:ln>
+                  </pic:spPr>
+                </pic:pic>
+              </a:graphicData>
+            </a:graphic>
+          </wp:inline>
+        </w:drawing>
+      </w:r>
+    </w:p>
+    <w:p>
+      <w:pPr>
+        <w:numPr>
+          <w:ilvl w:val="0"/>
+          <w:numId w:val="0"/>
+        </w:numPr>
+        <w:ind w:leftChars="0"/>
+        <w:jc w:val="both"/>
+        <w:rPr>
+          <w:lang w:val="en"/>
+        </w:rPr>
+      </w:pPr>
+      <w:r>
+        <w:rPr>
+          <w:lang w:val="en"/>
+        </w:rPr>
+        <w:t>⑤速度约束</w:t>
+      </w:r>
+    </w:p>
+    <w:p>
+      <w:pPr>
+        <w:numPr>
+          <w:ilvl w:val="0"/>
+          <w:numId w:val="0"/>
+        </w:numPr>
+        <w:ind w:leftChars="0"/>
+        <w:jc w:val="both"/>
+        <w:rPr>
+          <w:rFonts w:hint="default"/>
+          <w:lang w:val="en"/>
+        </w:rPr>
+      </w:pPr>
+      <w:r>
+        <w:rPr>
+          <w:lang w:val="en"/>
+        </w:rPr>
+        <w:t>速度约束的依据是根据</w:t>
+      </w:r>
+      <w:r>
+        <w:rPr>
+          <w:rFonts w:hint="default"/>
+          <w:lang w:val="en"/>
+        </w:rPr>
+        <w:t>Path的kappa、kappa_d和地图信息计算出的速度限值，这些限值都以s为依据；因此，在s-t图上对时间t添加速度限值是不准确的，因为v和s是互相耦合的，即对于不同的v，时刻t对应的s也是不同的，因此，利用上一规划周期的速度规划结果，对t时刻的限速进行估计，结果应该会在几个循环之内收敛。</w:t>
+      </w:r>
+    </w:p>
+    <w:p>
+      <w:pPr>
+        <w:numPr>
+          <w:ilvl w:val="0"/>
+          <w:numId w:val="0"/>
+        </w:numPr>
+        <w:ind w:leftChars="0"/>
+        <w:jc w:val="both"/>
+        <w:rPr>
+          <w:lang w:val="en"/>
+        </w:rPr>
+      </w:pPr>
+      <w:r>
+        <w:rPr>
+          <w:lang w:val="en"/>
+        </w:rPr>
+        <w:t>通过</w:t>
+      </w:r>
+      <w:r>
+        <w:rPr>
+          <w:rFonts w:hint="default"/>
+          <w:lang w:val="en"/>
+        </w:rPr>
+        <w:t>EstimateSpeedUpperBound()函数估计出速度的上下边界，利用AddDerivativeBoundary()添加约束，</w:t>
+      </w:r>
+      <w:r>
+        <w:rPr>
+          <w:lang w:val="en"/>
+        </w:rPr>
+        <w:t>包括最高速度约束与最低速度（</w:t>
+      </w:r>
+      <w:r>
+        <w:rPr>
+          <w:rFonts w:hint="default"/>
+          <w:lang w:val="en"/>
+        </w:rPr>
+        <w:t>0</w:t>
+      </w:r>
+      <w:r>
+        <w:rPr>
+          <w:lang w:val="en"/>
+        </w:rPr>
+        <w:t>）约束：</w:t>
+      </w:r>
+    </w:p>
+    <w:p>
+      <w:pPr>
+        <w:numPr>
+          <w:ilvl w:val="0"/>
+          <w:numId w:val="0"/>
+        </w:numPr>
+        <w:ind w:leftChars="0"/>
+        <w:jc w:val="both"/>
+      </w:pPr>
+      <w:r>
+        <w:drawing>
+          <wp:inline distT="0" distB="0" distL="114300" distR="114300">
+            <wp:extent cx="2521585" cy="1045845"/>
+            <wp:effectExtent l="0" t="0" r="12065" b="1905"/>
+            <wp:docPr id="37" name="Picture 9"/>
+            <wp:cNvGraphicFramePr>
+              <a:graphicFrameLocks xmlns:a="http://schemas.openxmlformats.org/drawingml/2006/main" noChangeAspect="1"/>
+            </wp:cNvGraphicFramePr>
+            <a:graphic xmlns:a="http://schemas.openxmlformats.org/drawingml/2006/main">
+              <a:graphicData uri="http://schemas.openxmlformats.org/drawingml/2006/picture">
+                <pic:pic xmlns:pic="http://schemas.openxmlformats.org/drawingml/2006/picture">
+                  <pic:nvPicPr>
+                    <pic:cNvPr id="37" name="Picture 9"/>
+                    <pic:cNvPicPr>
+                      <a:picLocks noChangeAspect="1"/>
+                    </pic:cNvPicPr>
+                  </pic:nvPicPr>
+                  <pic:blipFill>
+                    <a:blip r:embed="rId35"/>
+                    <a:stretch>
+                      <a:fillRect/>
+                    </a:stretch>
+                  </pic:blipFill>
+                  <pic:spPr>
+                    <a:xfrm>
+                      <a:off x="0" y="0"/>
+                      <a:ext cx="2521585" cy="1045845"/>
+                    </a:xfrm>
+                    <a:prstGeom prst="rect">
+                      <a:avLst/>
+                    </a:prstGeom>
+                    <a:noFill/>
+                    <a:ln>
+                      <a:noFill/>
+                    </a:ln>
+                  </pic:spPr>
+                </pic:pic>
+              </a:graphicData>
+            </a:graphic>
+          </wp:inline>
+        </w:drawing>
+      </w:r>
+      <w:r>
+        <w:rPr>
+          <w:lang w:val="en"/>
+        </w:rPr>
+        <w:t>，</w:t>
+      </w:r>
+      <w:r>
+        <w:drawing>
+          <wp:inline distT="0" distB="0" distL="114300" distR="114300">
+            <wp:extent cx="2434590" cy="1075055"/>
+            <wp:effectExtent l="0" t="0" r="3810" b="10795"/>
+            <wp:docPr id="38" name="Picture 10"/>
+            <wp:cNvGraphicFramePr>
+              <a:graphicFrameLocks xmlns:a="http://schemas.openxmlformats.org/drawingml/2006/main" noChangeAspect="1"/>
+            </wp:cNvGraphicFramePr>
+            <a:graphic xmlns:a="http://schemas.openxmlformats.org/drawingml/2006/main">
+              <a:graphicData uri="http://schemas.openxmlformats.org/drawingml/2006/picture">
+                <pic:pic xmlns:pic="http://schemas.openxmlformats.org/drawingml/2006/picture">
+                  <pic:nvPicPr>
+                    <pic:cNvPr id="38" name="Picture 10"/>
+                    <pic:cNvPicPr>
+                      <a:picLocks noChangeAspect="1"/>
+                    </pic:cNvPicPr>
+                  </pic:nvPicPr>
+                  <pic:blipFill>
+                    <a:blip r:embed="rId36"/>
+                    <a:stretch>
+                      <a:fillRect/>
+                    </a:stretch>
+                  </pic:blipFill>
+                  <pic:spPr>
+                    <a:xfrm>
+                      <a:off x="0" y="0"/>
+                      <a:ext cx="2434590" cy="1075055"/>
+                    </a:xfrm>
+                    <a:prstGeom prst="rect">
+                      <a:avLst/>
+                    </a:prstGeom>
+                    <a:noFill/>
+                    <a:ln>
+                      <a:noFill/>
+                    </a:ln>
+                  </pic:spPr>
+                </pic:pic>
+              </a:graphicData>
+            </a:graphic>
+          </wp:inline>
+        </w:drawing>
+      </w:r>
+    </w:p>
+    <w:p>
+      <w:pPr>
+        <w:numPr>
+          <w:ilvl w:val="0"/>
+          <w:numId w:val="0"/>
+        </w:numPr>
+        <w:ind w:leftChars="0"/>
+        <w:jc w:val="both"/>
+        <w:rPr>
+          <w:rFonts w:hint="default"/>
+          <w:lang w:val="en"/>
+        </w:rPr>
+      </w:pPr>
+    </w:p>
+    <w:p>
+      <w:pPr>
+        <w:numPr>
+          <w:ilvl w:val="0"/>
+          <w:numId w:val="0"/>
+        </w:numPr>
+        <w:ind w:leftChars="0"/>
+        <w:jc w:val="both"/>
+        <w:rPr>
+          <w:rFonts w:hint="default"/>
+          <w:lang w:val="en"/>
+        </w:rPr>
+      </w:pPr>
+      <w:r>
+        <w:rPr>
+          <w:rFonts w:hint="default"/>
+          <w:lang w:val="en"/>
+        </w:rPr>
+        <w:t>⑥加速度约束</w:t>
+      </w:r>
+    </w:p>
+    <w:p>
+      <w:pPr>
+        <w:numPr>
+          <w:ilvl w:val="0"/>
+          <w:numId w:val="0"/>
+        </w:numPr>
+        <w:ind w:leftChars="0"/>
+        <w:jc w:val="both"/>
+        <w:rPr>
+          <w:rFonts w:hint="default"/>
+          <w:lang w:val="en"/>
+        </w:rPr>
+      </w:pPr>
+      <w:r>
+        <w:rPr>
+          <w:rFonts w:hint="default"/>
+          <w:lang w:val="en"/>
+        </w:rPr>
+        <w:t>如之前所述，第一次尝试求解时acc∈[-3.3, 2.5]，即为加速度限值。</w:t>
+      </w:r>
+    </w:p>
+    <w:p>
+      <w:pPr>
+        <w:numPr>
+          <w:ilvl w:val="0"/>
+          <w:numId w:val="0"/>
+        </w:numPr>
+        <w:ind w:leftChars="0"/>
+        <w:jc w:val="both"/>
+        <w:rPr>
+          <w:rFonts w:hint="default"/>
+          <w:lang w:val="en"/>
+        </w:rPr>
+      </w:pPr>
+      <w:r>
+        <w:rPr>
+          <w:rFonts w:hint="default"/>
+          <w:lang w:val="en"/>
+        </w:rPr>
+        <w:t>与速度约束类似，只是再求一阶导数。</w:t>
+      </w:r>
+    </w:p>
+    <w:p>
+      <w:pPr>
+        <w:numPr>
+          <w:ilvl w:val="0"/>
+          <w:numId w:val="0"/>
+        </w:numPr>
+        <w:ind w:leftChars="0"/>
+        <w:jc w:val="both"/>
+        <w:rPr>
+          <w:rFonts w:hint="default"/>
+          <w:lang w:val="en"/>
+        </w:rPr>
+      </w:pPr>
+    </w:p>
+    <w:p>
+      <w:pPr>
+        <w:numPr>
+          <w:ilvl w:val="0"/>
+          <w:numId w:val="7"/>
+        </w:numPr>
+        <w:ind w:left="425" w:leftChars="0" w:hanging="425" w:firstLineChars="0"/>
+        <w:jc w:val="both"/>
+        <w:rPr>
+          <w:rFonts w:hint="default"/>
+          <w:lang w:val="en"/>
+        </w:rPr>
+      </w:pPr>
+      <w:r>
+        <w:rPr>
+          <w:rFonts w:hint="default"/>
+          <w:lang w:val="en"/>
+        </w:rPr>
+        <w:t>Case S</w:t>
+      </w:r>
       <w:bookmarkStart w:id="0" w:name="_GoBack"/>
       <w:bookmarkEnd w:id="0"/>
+      <w:r>
+        <w:rPr>
+          <w:rFonts w:hint="default"/>
+          <w:lang w:val="en"/>
+        </w:rPr>
+        <w:t>tudy</w:t>
+      </w:r>
+    </w:p>
+    <w:p>
+      <w:pPr>
+        <w:numPr>
+          <w:numId w:val="0"/>
+        </w:numPr>
+        <w:ind w:leftChars="0"/>
+        <w:jc w:val="center"/>
+        <w:rPr>
+          <w:rFonts w:hint="default"/>
+          <w:lang w:val="en"/>
+        </w:rPr>
+      </w:pPr>
+      <w:r>
+        <w:drawing>
+          <wp:inline distT="0" distB="0" distL="114300" distR="114300">
+            <wp:extent cx="4658360" cy="5907405"/>
+            <wp:effectExtent l="0" t="0" r="8890" b="17145"/>
+            <wp:docPr id="41" name="Picture 13"/>
+            <wp:cNvGraphicFramePr>
+              <a:graphicFrameLocks xmlns:a="http://schemas.openxmlformats.org/drawingml/2006/main" noChangeAspect="1"/>
+            </wp:cNvGraphicFramePr>
+            <a:graphic xmlns:a="http://schemas.openxmlformats.org/drawingml/2006/main">
+              <a:graphicData uri="http://schemas.openxmlformats.org/drawingml/2006/picture">
+                <pic:pic xmlns:pic="http://schemas.openxmlformats.org/drawingml/2006/picture">
+                  <pic:nvPicPr>
+                    <pic:cNvPr id="41" name="Picture 13"/>
+                    <pic:cNvPicPr>
+                      <a:picLocks noChangeAspect="1"/>
+                    </pic:cNvPicPr>
+                  </pic:nvPicPr>
+                  <pic:blipFill>
+                    <a:blip r:embed="rId37"/>
+                    <a:stretch>
+                      <a:fillRect/>
+                    </a:stretch>
+                  </pic:blipFill>
+                  <pic:spPr>
+                    <a:xfrm>
+                      <a:off x="0" y="0"/>
+                      <a:ext cx="4658360" cy="5907405"/>
+                    </a:xfrm>
+                    <a:prstGeom prst="rect">
+                      <a:avLst/>
+                    </a:prstGeom>
+                    <a:noFill/>
+                    <a:ln>
+                      <a:noFill/>
+                    </a:ln>
+                  </pic:spPr>
+                </pic:pic>
+              </a:graphicData>
+            </a:graphic>
+          </wp:inline>
+        </w:drawing>
+      </w:r>
     </w:p>
     <w:sectPr>
       <w:pgSz w:w="11906" w:h="16838"/>

</xml_diff>